<commit_message>
Phase I - App Design
Two Scenarios & Six Use Cases & three mockup sketches
</commit_message>
<xml_diff>
--- a/word.docx
+++ b/word.docx
@@ -151,474 +151,457 @@
       <w:pPr>
         <w:jc w:val="center"/>
         <w:rPr>
+          <w:b/>
+          <w:sz w:val="28"/>
+          <w:szCs w:val="28"/>
+        </w:rPr>
+      </w:pPr>
+      <w:r>
+        <w:rPr>
+          <w:b/>
+          <w:sz w:val="28"/>
+          <w:szCs w:val="28"/>
+        </w:rPr>
+        <w:t>User case (by 12301112-You Cheng)</w:t>
+      </w:r>
+    </w:p>
+    <w:p>
+      <w:pPr>
+        <w:rPr>
+          <w:sz w:val="28"/>
+          <w:szCs w:val="28"/>
+        </w:rPr>
+      </w:pPr>
+      <w:r>
+        <w:rPr>
+          <w:sz w:val="28"/>
+          <w:szCs w:val="28"/>
+        </w:rPr>
+        <w:t>User</w:t>
+      </w:r>
+      <w:r>
+        <w:rPr>
+          <w:sz w:val="28"/>
+          <w:szCs w:val="28"/>
+        </w:rPr>
+        <w:t xml:space="preserve"> </w:t>
+      </w:r>
+      <w:r>
+        <w:rPr>
+          <w:sz w:val="28"/>
+          <w:szCs w:val="28"/>
+        </w:rPr>
+        <w:t>case</w:t>
+      </w:r>
+      <w:r>
+        <w:rPr>
+          <w:sz w:val="28"/>
+          <w:szCs w:val="28"/>
+        </w:rPr>
+        <w:t xml:space="preserve"> 1</w:t>
+      </w:r>
+      <w:r>
+        <w:rPr>
+          <w:sz w:val="28"/>
+          <w:szCs w:val="28"/>
+        </w:rPr>
+        <w:t>:</w:t>
+      </w:r>
+      <w:r>
+        <w:rPr>
+          <w:sz w:val="28"/>
+          <w:szCs w:val="28"/>
+        </w:rPr>
+        <w:t xml:space="preserve"> (by 12301112-You Cheng)</w:t>
+      </w:r>
+    </w:p>
+    <w:p>
+      <w:pPr>
+        <w:rPr>
+          <w:sz w:val="28"/>
+          <w:szCs w:val="28"/>
+        </w:rPr>
+      </w:pPr>
+      <w:r>
+        <w:rPr>
+          <w:sz w:val="28"/>
+          <w:szCs w:val="28"/>
+        </w:rPr>
+        <w:t>Precondition:</w:t>
+      </w:r>
+      <w:r>
+        <w:rPr>
+          <w:sz w:val="28"/>
+          <w:szCs w:val="28"/>
+        </w:rPr>
+        <w:t xml:space="preserve"> </w:t>
+      </w:r>
+      <w:r>
+        <w:rPr>
+          <w:sz w:val="28"/>
+          <w:szCs w:val="28"/>
+        </w:rPr>
+        <w:t>Student open our application and login as a student.</w:t>
+      </w:r>
+    </w:p>
+    <w:p>
+      <w:pPr>
+        <w:rPr>
+          <w:sz w:val="28"/>
+          <w:szCs w:val="28"/>
+        </w:rPr>
+      </w:pPr>
+    </w:p>
+    <w:p>
+      <w:pPr>
+        <w:rPr>
+          <w:sz w:val="28"/>
+          <w:szCs w:val="28"/>
+        </w:rPr>
+      </w:pPr>
+      <w:r>
+        <w:rPr>
+          <w:sz w:val="28"/>
+          <w:szCs w:val="28"/>
+        </w:rPr>
+        <w:t xml:space="preserve">Description: </w:t>
+      </w:r>
+      <w:r>
+        <w:rPr>
+          <w:sz w:val="28"/>
+          <w:szCs w:val="28"/>
+        </w:rPr>
+        <w:t>click the button named “create”, he will create his resume. He need to writhe some basic information and choose some labels which can describe himself.</w:t>
+      </w:r>
+    </w:p>
+    <w:p>
+      <w:pPr>
+        <w:rPr>
+          <w:sz w:val="28"/>
+          <w:szCs w:val="28"/>
+        </w:rPr>
+      </w:pPr>
+    </w:p>
+    <w:p>
+      <w:pPr>
+        <w:rPr>
+          <w:sz w:val="28"/>
+          <w:szCs w:val="28"/>
+        </w:rPr>
+      </w:pPr>
+      <w:r>
+        <w:rPr>
+          <w:sz w:val="28"/>
+          <w:szCs w:val="28"/>
+        </w:rPr>
+        <w:t>Postcondition:</w:t>
+      </w:r>
+      <w:r>
+        <w:rPr>
+          <w:sz w:val="28"/>
+          <w:szCs w:val="28"/>
+        </w:rPr>
+        <w:t xml:space="preserve"> </w:t>
+      </w:r>
+      <w:r>
+        <w:rPr>
+          <w:sz w:val="28"/>
+          <w:szCs w:val="28"/>
+        </w:rPr>
+        <w:t>we will save this resume in our application and match it with some companies’ information.</w:t>
+      </w:r>
+    </w:p>
+    <w:p>
+      <w:pPr>
+        <w:rPr>
+          <w:sz w:val="28"/>
+          <w:szCs w:val="28"/>
+        </w:rPr>
+      </w:pPr>
+    </w:p>
+    <w:p>
+      <w:pPr>
+        <w:rPr>
+          <w:sz w:val="28"/>
+          <w:szCs w:val="28"/>
+        </w:rPr>
+      </w:pPr>
+      <w:r>
+        <w:rPr>
+          <w:sz w:val="28"/>
+          <w:szCs w:val="28"/>
+        </w:rPr>
+        <w:t>User case 2:</w:t>
+      </w:r>
+      <w:r>
+        <w:rPr>
+          <w:sz w:val="28"/>
+          <w:szCs w:val="28"/>
+        </w:rPr>
+        <w:t xml:space="preserve"> (by 12301112-You Cheng)</w:t>
+      </w:r>
+    </w:p>
+    <w:p>
+      <w:pPr>
+        <w:rPr>
+          <w:sz w:val="28"/>
+          <w:szCs w:val="28"/>
+        </w:rPr>
+      </w:pPr>
+      <w:r>
+        <w:rPr>
+          <w:sz w:val="28"/>
+          <w:szCs w:val="28"/>
+        </w:rPr>
+        <w:lastRenderedPageBreak/>
+        <w:t>Precondition:</w:t>
+      </w:r>
+      <w:r>
+        <w:rPr>
+          <w:sz w:val="28"/>
+          <w:szCs w:val="28"/>
+        </w:rPr>
+        <w:t xml:space="preserve"> </w:t>
+      </w:r>
+      <w:r>
+        <w:rPr>
+          <w:sz w:val="28"/>
+          <w:szCs w:val="28"/>
+        </w:rPr>
+        <w:t>after match the students’ information with the companies’, we push the suitable employment to students.</w:t>
+      </w:r>
+    </w:p>
+    <w:p>
+      <w:pPr>
+        <w:rPr>
+          <w:sz w:val="28"/>
+          <w:szCs w:val="28"/>
+        </w:rPr>
+      </w:pPr>
+    </w:p>
+    <w:p>
+      <w:pPr>
+        <w:rPr>
+          <w:sz w:val="28"/>
+          <w:szCs w:val="28"/>
+        </w:rPr>
+      </w:pPr>
+      <w:r>
+        <w:rPr>
+          <w:sz w:val="28"/>
+          <w:szCs w:val="28"/>
+        </w:rPr>
+        <w:t>Description:</w:t>
+      </w:r>
+      <w:r>
+        <w:rPr>
+          <w:sz w:val="28"/>
+          <w:szCs w:val="28"/>
+        </w:rPr>
+        <w:t xml:space="preserve"> Student click the button named “check”, then he will see the company’s information. If he click the button named “agree”.</w:t>
+      </w:r>
+    </w:p>
+    <w:p>
+      <w:pPr>
+        <w:rPr>
+          <w:sz w:val="28"/>
+          <w:szCs w:val="28"/>
+        </w:rPr>
+      </w:pPr>
+    </w:p>
+    <w:p>
+      <w:pPr>
+        <w:rPr>
+          <w:sz w:val="28"/>
+          <w:szCs w:val="28"/>
+        </w:rPr>
+      </w:pPr>
+      <w:r>
+        <w:rPr>
+          <w:sz w:val="28"/>
+          <w:szCs w:val="28"/>
+        </w:rPr>
+        <w:t>Postcondition:</w:t>
+      </w:r>
+      <w:r>
+        <w:rPr>
+          <w:sz w:val="28"/>
+          <w:szCs w:val="28"/>
+        </w:rPr>
+        <w:t xml:space="preserve"> </w:t>
+      </w:r>
+      <w:r>
+        <w:rPr>
+          <w:sz w:val="28"/>
+          <w:szCs w:val="28"/>
+        </w:rPr>
+        <w:t>we will push his resume to the company.</w:t>
+      </w:r>
+    </w:p>
+    <w:p>
+      <w:pPr>
+        <w:rPr>
+          <w:sz w:val="28"/>
+          <w:szCs w:val="28"/>
+        </w:rPr>
+      </w:pPr>
+    </w:p>
+    <w:p>
+      <w:pPr>
+        <w:rPr>
+          <w:sz w:val="28"/>
+          <w:szCs w:val="28"/>
+        </w:rPr>
+      </w:pPr>
+      <w:r>
+        <w:rPr>
+          <w:sz w:val="28"/>
+          <w:szCs w:val="28"/>
+        </w:rPr>
+        <w:t>User case 3:</w:t>
+      </w:r>
+      <w:r>
+        <w:rPr>
+          <w:sz w:val="28"/>
+          <w:szCs w:val="28"/>
+        </w:rPr>
+        <w:t xml:space="preserve">  (by 12301112-You Cheng)</w:t>
+      </w:r>
+    </w:p>
+    <w:p>
+      <w:pPr>
+        <w:rPr>
+          <w:sz w:val="28"/>
+          <w:szCs w:val="28"/>
+        </w:rPr>
+      </w:pPr>
+      <w:r>
+        <w:rPr>
+          <w:sz w:val="28"/>
+          <w:szCs w:val="28"/>
+        </w:rPr>
+        <w:t>Precondition:</w:t>
+      </w:r>
+      <w:r>
+        <w:rPr>
+          <w:sz w:val="28"/>
+          <w:szCs w:val="28"/>
+        </w:rPr>
+        <w:t xml:space="preserve"> </w:t>
+      </w:r>
+      <w:r>
+        <w:rPr>
+          <w:sz w:val="28"/>
+          <w:szCs w:val="28"/>
+        </w:rPr>
+        <w:t>after match the students’ information with the companies’, we push the suitable employment to students.</w:t>
+      </w:r>
+      <w:r>
+        <w:rPr>
+          <w:sz w:val="28"/>
+          <w:szCs w:val="28"/>
+        </w:rPr>
+        <w:t xml:space="preserve"> </w:t>
+      </w:r>
+    </w:p>
+    <w:p>
+      <w:pPr>
+        <w:rPr>
+          <w:sz w:val="28"/>
+          <w:szCs w:val="28"/>
+        </w:rPr>
+      </w:pPr>
+    </w:p>
+    <w:p>
+      <w:pPr>
+        <w:rPr>
+          <w:sz w:val="28"/>
+          <w:szCs w:val="28"/>
+        </w:rPr>
+      </w:pPr>
+      <w:r>
+        <w:rPr>
+          <w:sz w:val="28"/>
+          <w:szCs w:val="28"/>
+        </w:rPr>
+        <w:t>Description:</w:t>
+      </w:r>
+      <w:r>
+        <w:rPr>
+          <w:sz w:val="28"/>
+          <w:szCs w:val="28"/>
+        </w:rPr>
+        <w:t xml:space="preserve"> </w:t>
+      </w:r>
+      <w:r>
+        <w:rPr>
+          <w:sz w:val="28"/>
+          <w:szCs w:val="28"/>
+        </w:rPr>
+        <w:t>Student click the button named “check”, then he will see the company’s information. If he click the button named “disagree”.</w:t>
+      </w:r>
+    </w:p>
+    <w:p>
+      <w:pPr>
+        <w:rPr>
+          <w:sz w:val="28"/>
+          <w:szCs w:val="28"/>
+        </w:rPr>
+      </w:pPr>
+    </w:p>
+    <w:p>
+      <w:pPr>
+        <w:rPr>
+          <w:sz w:val="28"/>
+          <w:szCs w:val="28"/>
+        </w:rPr>
+      </w:pPr>
+      <w:r>
+        <w:rPr>
+          <w:sz w:val="28"/>
+          <w:szCs w:val="28"/>
+        </w:rPr>
+        <w:t>Postcondition:</w:t>
+      </w:r>
+      <w:r>
+        <w:rPr>
+          <w:sz w:val="28"/>
+          <w:szCs w:val="28"/>
+        </w:rPr>
+        <w:t xml:space="preserve"> </w:t>
+      </w:r>
+      <w:r>
+        <w:rPr>
+          <w:sz w:val="28"/>
+          <w:szCs w:val="28"/>
+        </w:rPr>
+        <w:t>we will delete the company’s information for him.</w:t>
+      </w:r>
+    </w:p>
+    <w:p>
+      <w:pPr>
+        <w:rPr>
+          <w:sz w:val="28"/>
+          <w:szCs w:val="28"/>
+        </w:rPr>
+      </w:pPr>
+    </w:p>
+    <w:p>
+      <w:pPr>
+        <w:jc w:val="center"/>
+        <w:rPr>
+          <w:b/>
+          <w:sz w:val="28"/>
+          <w:szCs w:val="28"/>
+        </w:rPr>
+      </w:pPr>
+      <w:r>
+        <w:rPr>
           <w:rFonts w:hint="eastAsia"/>
           <w:b/>
           <w:sz w:val="28"/>
           <w:szCs w:val="28"/>
         </w:rPr>
-      </w:pPr>
-      <w:r>
-        <w:rPr>
-          <w:b/>
-          <w:sz w:val="28"/>
-          <w:szCs w:val="28"/>
-        </w:rPr>
-        <w:t>User case</w:t>
-      </w:r>
-      <w:r>
-        <w:rPr>
-          <w:b/>
-          <w:sz w:val="28"/>
-          <w:szCs w:val="28"/>
-        </w:rPr>
-        <w:t xml:space="preserve"> </w:t>
-      </w:r>
-      <w:r>
-        <w:rPr>
-          <w:b/>
-          <w:sz w:val="28"/>
-          <w:szCs w:val="28"/>
-        </w:rPr>
-        <w:t>(by 12301112-You Cheng)</w:t>
-      </w:r>
-    </w:p>
-    <w:p>
-      <w:pPr>
-        <w:rPr>
-          <w:sz w:val="28"/>
-          <w:szCs w:val="28"/>
-        </w:rPr>
-      </w:pPr>
-      <w:r>
-        <w:rPr>
-          <w:sz w:val="28"/>
-          <w:szCs w:val="28"/>
-        </w:rPr>
-        <w:t>User</w:t>
-      </w:r>
-      <w:r>
-        <w:rPr>
-          <w:sz w:val="28"/>
-          <w:szCs w:val="28"/>
-        </w:rPr>
-        <w:t xml:space="preserve"> </w:t>
-      </w:r>
-      <w:r>
-        <w:rPr>
-          <w:sz w:val="28"/>
-          <w:szCs w:val="28"/>
-        </w:rPr>
-        <w:t>case</w:t>
-      </w:r>
-      <w:r>
-        <w:rPr>
-          <w:sz w:val="28"/>
-          <w:szCs w:val="28"/>
-        </w:rPr>
-        <w:t xml:space="preserve"> 1</w:t>
-      </w:r>
-      <w:r>
-        <w:rPr>
-          <w:sz w:val="28"/>
-          <w:szCs w:val="28"/>
-        </w:rPr>
-        <w:t>:</w:t>
-      </w:r>
-      <w:r>
-        <w:rPr>
-          <w:sz w:val="28"/>
-          <w:szCs w:val="28"/>
-        </w:rPr>
-        <w:t xml:space="preserve"> (by 12301112-You Cheng)</w:t>
-      </w:r>
-    </w:p>
-    <w:p>
-      <w:pPr>
-        <w:rPr>
-          <w:sz w:val="28"/>
-          <w:szCs w:val="28"/>
-        </w:rPr>
-      </w:pPr>
-      <w:r>
-        <w:rPr>
-          <w:sz w:val="28"/>
-          <w:szCs w:val="28"/>
-        </w:rPr>
-        <w:t>Precondition:</w:t>
-      </w:r>
-      <w:r>
-        <w:rPr>
-          <w:sz w:val="28"/>
-          <w:szCs w:val="28"/>
-        </w:rPr>
-        <w:t xml:space="preserve"> </w:t>
-      </w:r>
-      <w:r>
-        <w:rPr>
-          <w:sz w:val="28"/>
-          <w:szCs w:val="28"/>
-        </w:rPr>
-        <w:t>Student open our application and login as a student.</w:t>
-      </w:r>
-    </w:p>
-    <w:p>
-      <w:pPr>
-        <w:rPr>
-          <w:sz w:val="28"/>
-          <w:szCs w:val="28"/>
-        </w:rPr>
-      </w:pPr>
-    </w:p>
-    <w:p>
-      <w:pPr>
-        <w:rPr>
-          <w:sz w:val="28"/>
-          <w:szCs w:val="28"/>
-        </w:rPr>
-      </w:pPr>
-      <w:r>
-        <w:rPr>
-          <w:sz w:val="28"/>
-          <w:szCs w:val="28"/>
-        </w:rPr>
-        <w:t xml:space="preserve">Description: </w:t>
-      </w:r>
-      <w:r>
-        <w:rPr>
-          <w:sz w:val="28"/>
-          <w:szCs w:val="28"/>
-        </w:rPr>
-        <w:t>click the button named “create”, he will create his resume. He need to writhe some basic information and choose some labels which can describe himself.</w:t>
-      </w:r>
-    </w:p>
-    <w:p>
-      <w:pPr>
-        <w:rPr>
-          <w:sz w:val="28"/>
-          <w:szCs w:val="28"/>
-        </w:rPr>
-      </w:pPr>
-    </w:p>
-    <w:p>
-      <w:pPr>
-        <w:rPr>
-          <w:sz w:val="28"/>
-          <w:szCs w:val="28"/>
-        </w:rPr>
-      </w:pPr>
-      <w:r>
-        <w:rPr>
-          <w:sz w:val="28"/>
-          <w:szCs w:val="28"/>
-        </w:rPr>
-        <w:t>Postcondition:</w:t>
-      </w:r>
-      <w:r>
-        <w:rPr>
-          <w:sz w:val="28"/>
-          <w:szCs w:val="28"/>
-        </w:rPr>
-        <w:t xml:space="preserve"> </w:t>
-      </w:r>
-      <w:r>
-        <w:rPr>
-          <w:sz w:val="28"/>
-          <w:szCs w:val="28"/>
-        </w:rPr>
-        <w:t>we will save this resume in our application and match it with some companies’ information.</w:t>
-      </w:r>
-    </w:p>
-    <w:p>
-      <w:pPr>
-        <w:rPr>
-          <w:sz w:val="28"/>
-          <w:szCs w:val="28"/>
-        </w:rPr>
-      </w:pPr>
-    </w:p>
-    <w:p>
-      <w:pPr>
-        <w:rPr>
-          <w:sz w:val="28"/>
-          <w:szCs w:val="28"/>
-        </w:rPr>
-      </w:pPr>
-      <w:r>
-        <w:rPr>
-          <w:sz w:val="28"/>
-          <w:szCs w:val="28"/>
-        </w:rPr>
-        <w:t>User case 2:</w:t>
-      </w:r>
-      <w:r>
-        <w:rPr>
-          <w:sz w:val="28"/>
-          <w:szCs w:val="28"/>
-        </w:rPr>
-        <w:t xml:space="preserve"> (by 12301112-You Cheng)</w:t>
-      </w:r>
-    </w:p>
-    <w:p>
-      <w:pPr>
-        <w:rPr>
-          <w:sz w:val="28"/>
-          <w:szCs w:val="28"/>
-        </w:rPr>
-      </w:pPr>
-      <w:r>
-        <w:rPr>
-          <w:sz w:val="28"/>
-          <w:szCs w:val="28"/>
-        </w:rPr>
-        <w:lastRenderedPageBreak/>
-        <w:t>Precondition:</w:t>
-      </w:r>
-      <w:r>
-        <w:rPr>
-          <w:sz w:val="28"/>
-          <w:szCs w:val="28"/>
-        </w:rPr>
-        <w:t xml:space="preserve"> </w:t>
-      </w:r>
-      <w:r>
-        <w:rPr>
-          <w:sz w:val="28"/>
-          <w:szCs w:val="28"/>
-        </w:rPr>
-        <w:t>after match the students’ information with the companies’, we push the suitable employment to students.</w:t>
-      </w:r>
-    </w:p>
-    <w:p>
-      <w:pPr>
-        <w:rPr>
-          <w:sz w:val="28"/>
-          <w:szCs w:val="28"/>
-        </w:rPr>
-      </w:pPr>
-    </w:p>
-    <w:p>
-      <w:pPr>
-        <w:rPr>
-          <w:sz w:val="28"/>
-          <w:szCs w:val="28"/>
-        </w:rPr>
-      </w:pPr>
-      <w:r>
-        <w:rPr>
-          <w:sz w:val="28"/>
-          <w:szCs w:val="28"/>
-        </w:rPr>
-        <w:t>Description:</w:t>
-      </w:r>
-      <w:r>
-        <w:rPr>
-          <w:sz w:val="28"/>
-          <w:szCs w:val="28"/>
-        </w:rPr>
-        <w:t xml:space="preserve"> Student click the button named “check”, then he will see the company’s information. If he click the button named “agree”.</w:t>
-      </w:r>
-    </w:p>
-    <w:p>
-      <w:pPr>
-        <w:rPr>
-          <w:sz w:val="28"/>
-          <w:szCs w:val="28"/>
-        </w:rPr>
-      </w:pPr>
-    </w:p>
-    <w:p>
-      <w:pPr>
-        <w:rPr>
-          <w:sz w:val="28"/>
-          <w:szCs w:val="28"/>
-        </w:rPr>
-      </w:pPr>
-      <w:r>
-        <w:rPr>
-          <w:sz w:val="28"/>
-          <w:szCs w:val="28"/>
-        </w:rPr>
-        <w:t>Postcondition:</w:t>
-      </w:r>
-      <w:r>
-        <w:rPr>
-          <w:sz w:val="28"/>
-          <w:szCs w:val="28"/>
-        </w:rPr>
-        <w:t xml:space="preserve"> </w:t>
-      </w:r>
-      <w:r>
-        <w:rPr>
-          <w:sz w:val="28"/>
-          <w:szCs w:val="28"/>
-        </w:rPr>
-        <w:t>we will push his resume to the company.</w:t>
-      </w:r>
-    </w:p>
-    <w:p>
-      <w:pPr>
-        <w:rPr>
-          <w:sz w:val="28"/>
-          <w:szCs w:val="28"/>
-        </w:rPr>
-      </w:pPr>
-    </w:p>
-    <w:p>
-      <w:pPr>
-        <w:rPr>
-          <w:sz w:val="28"/>
-          <w:szCs w:val="28"/>
-        </w:rPr>
-      </w:pPr>
-      <w:r>
-        <w:rPr>
-          <w:sz w:val="28"/>
-          <w:szCs w:val="28"/>
-        </w:rPr>
-        <w:t>User case 3:</w:t>
-      </w:r>
-      <w:r>
-        <w:rPr>
-          <w:sz w:val="28"/>
-          <w:szCs w:val="28"/>
-        </w:rPr>
-        <w:t xml:space="preserve">  (by 12301112-You Cheng)</w:t>
-      </w:r>
-    </w:p>
-    <w:p>
-      <w:pPr>
-        <w:rPr>
-          <w:sz w:val="28"/>
-          <w:szCs w:val="28"/>
-        </w:rPr>
-      </w:pPr>
-      <w:r>
-        <w:rPr>
-          <w:sz w:val="28"/>
-          <w:szCs w:val="28"/>
-        </w:rPr>
-        <w:t>Precondition:</w:t>
-      </w:r>
-      <w:r>
-        <w:rPr>
-          <w:sz w:val="28"/>
-          <w:szCs w:val="28"/>
-        </w:rPr>
-        <w:t xml:space="preserve"> </w:t>
-      </w:r>
-      <w:r>
-        <w:rPr>
-          <w:sz w:val="28"/>
-          <w:szCs w:val="28"/>
-        </w:rPr>
-        <w:t>after match the students’ information with the companies’, we push the suitable employment to students.</w:t>
-      </w:r>
-      <w:r>
-        <w:rPr>
-          <w:sz w:val="28"/>
-          <w:szCs w:val="28"/>
-        </w:rPr>
-        <w:t xml:space="preserve"> </w:t>
-      </w:r>
-    </w:p>
-    <w:p>
-      <w:pPr>
-        <w:rPr>
-          <w:sz w:val="28"/>
-          <w:szCs w:val="28"/>
-        </w:rPr>
-      </w:pPr>
-    </w:p>
-    <w:p>
-      <w:pPr>
-        <w:rPr>
-          <w:sz w:val="28"/>
-          <w:szCs w:val="28"/>
-        </w:rPr>
-      </w:pPr>
-      <w:r>
-        <w:rPr>
-          <w:sz w:val="28"/>
-          <w:szCs w:val="28"/>
-        </w:rPr>
-        <w:t>Description:</w:t>
-      </w:r>
-      <w:r>
-        <w:rPr>
-          <w:sz w:val="28"/>
-          <w:szCs w:val="28"/>
-        </w:rPr>
-        <w:t xml:space="preserve"> </w:t>
-      </w:r>
-      <w:r>
-        <w:rPr>
-          <w:sz w:val="28"/>
-          <w:szCs w:val="28"/>
-        </w:rPr>
-        <w:t>Student click the button named “check”, then he will see the company’s information. If he click the button named “disagree”.</w:t>
-      </w:r>
-    </w:p>
-    <w:p>
-      <w:pPr>
-        <w:rPr>
-          <w:sz w:val="28"/>
-          <w:szCs w:val="28"/>
-        </w:rPr>
-      </w:pPr>
-    </w:p>
-    <w:p>
-      <w:pPr>
-        <w:rPr>
-          <w:sz w:val="28"/>
-          <w:szCs w:val="28"/>
-        </w:rPr>
-      </w:pPr>
-      <w:r>
-        <w:rPr>
-          <w:sz w:val="28"/>
-          <w:szCs w:val="28"/>
-        </w:rPr>
-        <w:t>Postcondition:</w:t>
-      </w:r>
-      <w:r>
-        <w:rPr>
-          <w:sz w:val="28"/>
-          <w:szCs w:val="28"/>
-        </w:rPr>
-        <w:t xml:space="preserve"> </w:t>
-      </w:r>
-      <w:r>
-        <w:rPr>
-          <w:sz w:val="28"/>
-          <w:szCs w:val="28"/>
-        </w:rPr>
-        <w:t>we will delete the company’s information for him.</w:t>
-      </w:r>
-    </w:p>
-    <w:p>
-      <w:pPr>
-        <w:rPr>
-          <w:sz w:val="28"/>
-          <w:szCs w:val="28"/>
-        </w:rPr>
-      </w:pPr>
-    </w:p>
-    <w:p>
-      <w:pPr>
-        <w:jc w:val="center"/>
-        <w:rPr>
-          <w:b/>
-          <w:sz w:val="28"/>
-          <w:szCs w:val="28"/>
-        </w:rPr>
-      </w:pPr>
-      <w:r>
-        <w:rPr>
-          <w:rFonts w:hint="eastAsia"/>
-          <w:b/>
-          <w:sz w:val="28"/>
-          <w:szCs w:val="28"/>
-        </w:rPr>
         <w:t>Scen</w:t>
       </w:r>
       <w:r>
@@ -776,7 +759,6 @@
       <w:pPr>
         <w:jc w:val="center"/>
         <w:rPr>
-          <w:rFonts w:hint="eastAsia"/>
           <w:b/>
           <w:sz w:val="28"/>
           <w:szCs w:val="28"/>
@@ -1150,7 +1132,6 @@
     </w:p>
     <w:p>
       <w:pPr>
-        <w:jc w:val="center"/>
         <w:rPr>
           <w:b/>
           <w:sz w:val="28"/>
@@ -1165,198 +1146,6 @@
         </w:rPr>
         <w:lastRenderedPageBreak/>
         <w:t>Sketches(By 12301113-Zhao Jiajin)</w:t>
-      </w:r>
-    </w:p>
-    <w:p>
-      <w:pPr>
-        <w:rPr>
-          <w:sz w:val="28"/>
-          <w:szCs w:val="28"/>
-        </w:rPr>
-      </w:pPr>
-      <w:r>
-        <w:rPr>
-          <w:noProof/>
-          <w:sz w:val="28"/>
-          <w:szCs w:val="28"/>
-        </w:rPr>
-        <w:drawing>
-          <wp:inline distT="0" distB="0" distL="0" distR="0">
-            <wp:extent cx="5267325" cy="7029450"/>
-            <wp:effectExtent l="0" t="0" r="9525" b="0"/>
-            <wp:docPr id="1" name="图片 1" descr="C:\Users\jin\Documents\Tencent Files\547020658\FileRecv\MobileFile\IMG_20150326_172957.jpg"/>
-            <wp:cNvGraphicFramePr>
-              <a:graphicFrameLocks xmlns:a="http://schemas.openxmlformats.org/drawingml/2006/main" noChangeAspect="1"/>
-            </wp:cNvGraphicFramePr>
-            <a:graphic xmlns:a="http://schemas.openxmlformats.org/drawingml/2006/main">
-              <a:graphicData uri="http://schemas.openxmlformats.org/drawingml/2006/picture">
-                <pic:pic xmlns:pic="http://schemas.openxmlformats.org/drawingml/2006/picture">
-                  <pic:nvPicPr>
-                    <pic:cNvPr id="0" name="Picture 1" descr="C:\Users\jin\Documents\Tencent Files\547020658\FileRecv\MobileFile\IMG_20150326_172957.jpg"/>
-                    <pic:cNvPicPr>
-                      <a:picLocks noChangeAspect="1" noChangeArrowheads="1"/>
-                    </pic:cNvPicPr>
-                  </pic:nvPicPr>
-                  <pic:blipFill>
-                    <a:blip r:embed="rId7" cstate="print">
-                      <a:extLst>
-                        <a:ext uri="{28A0092B-C50C-407E-A947-70E740481C1C}">
-                          <a14:useLocalDpi xmlns:a14="http://schemas.microsoft.com/office/drawing/2010/main" val="0"/>
-                        </a:ext>
-                      </a:extLst>
-                    </a:blip>
-                    <a:srcRect/>
-                    <a:stretch>
-                      <a:fillRect/>
-                    </a:stretch>
-                  </pic:blipFill>
-                  <pic:spPr bwMode="auto">
-                    <a:xfrm>
-                      <a:off x="0" y="0"/>
-                      <a:ext cx="5267325" cy="7029450"/>
-                    </a:xfrm>
-                    <a:prstGeom prst="rect">
-                      <a:avLst/>
-                    </a:prstGeom>
-                    <a:noFill/>
-                    <a:ln>
-                      <a:noFill/>
-                    </a:ln>
-                  </pic:spPr>
-                </pic:pic>
-              </a:graphicData>
-            </a:graphic>
-          </wp:inline>
-        </w:drawing>
-      </w:r>
-    </w:p>
-    <w:p>
-      <w:pPr>
-        <w:rPr>
-          <w:sz w:val="28"/>
-          <w:szCs w:val="28"/>
-        </w:rPr>
-      </w:pPr>
-      <w:r>
-        <w:rPr>
-          <w:noProof/>
-          <w:sz w:val="28"/>
-          <w:szCs w:val="28"/>
-        </w:rPr>
-        <w:lastRenderedPageBreak/>
-        <w:drawing>
-          <wp:inline distT="0" distB="0" distL="0" distR="0">
-            <wp:extent cx="5267325" cy="3952875"/>
-            <wp:effectExtent l="0" t="0" r="9525" b="9525"/>
-            <wp:docPr id="2" name="图片 2" descr="C:\Users\jin\Documents\Tencent Files\547020658\FileRecv\MobileFile\IMG_20150326_172829.jpg"/>
-            <wp:cNvGraphicFramePr>
-              <a:graphicFrameLocks xmlns:a="http://schemas.openxmlformats.org/drawingml/2006/main" noChangeAspect="1"/>
-            </wp:cNvGraphicFramePr>
-            <a:graphic xmlns:a="http://schemas.openxmlformats.org/drawingml/2006/main">
-              <a:graphicData uri="http://schemas.openxmlformats.org/drawingml/2006/picture">
-                <pic:pic xmlns:pic="http://schemas.openxmlformats.org/drawingml/2006/picture">
-                  <pic:nvPicPr>
-                    <pic:cNvPr id="0" name="Picture 2" descr="C:\Users\jin\Documents\Tencent Files\547020658\FileRecv\MobileFile\IMG_20150326_172829.jpg"/>
-                    <pic:cNvPicPr>
-                      <a:picLocks noChangeAspect="1" noChangeArrowheads="1"/>
-                    </pic:cNvPicPr>
-                  </pic:nvPicPr>
-                  <pic:blipFill>
-                    <a:blip r:embed="rId8" cstate="print">
-                      <a:extLst>
-                        <a:ext uri="{28A0092B-C50C-407E-A947-70E740481C1C}">
-                          <a14:useLocalDpi xmlns:a14="http://schemas.microsoft.com/office/drawing/2010/main" val="0"/>
-                        </a:ext>
-                      </a:extLst>
-                    </a:blip>
-                    <a:srcRect/>
-                    <a:stretch>
-                      <a:fillRect/>
-                    </a:stretch>
-                  </pic:blipFill>
-                  <pic:spPr bwMode="auto">
-                    <a:xfrm>
-                      <a:off x="0" y="0"/>
-                      <a:ext cx="5267325" cy="3952875"/>
-                    </a:xfrm>
-                    <a:prstGeom prst="rect">
-                      <a:avLst/>
-                    </a:prstGeom>
-                    <a:noFill/>
-                    <a:ln>
-                      <a:noFill/>
-                    </a:ln>
-                  </pic:spPr>
-                </pic:pic>
-              </a:graphicData>
-            </a:graphic>
-          </wp:inline>
-        </w:drawing>
-      </w:r>
-    </w:p>
-    <w:p>
-      <w:pPr>
-        <w:rPr>
-          <w:rFonts w:hint="eastAsia"/>
-          <w:sz w:val="28"/>
-          <w:szCs w:val="28"/>
-        </w:rPr>
-      </w:pPr>
-      <w:r>
-        <w:rPr>
-          <w:noProof/>
-          <w:sz w:val="28"/>
-          <w:szCs w:val="28"/>
-        </w:rPr>
-        <w:lastRenderedPageBreak/>
-        <w:drawing>
-          <wp:inline distT="0" distB="0" distL="0" distR="0">
-            <wp:extent cx="5267325" cy="7029450"/>
-            <wp:effectExtent l="0" t="0" r="9525" b="0"/>
-            <wp:docPr id="3" name="图片 3" descr="C:\Users\jin\Documents\Tencent Files\547020658\FileRecv\MobileFile\IMG_20150326_172745.jpg"/>
-            <wp:cNvGraphicFramePr>
-              <a:graphicFrameLocks xmlns:a="http://schemas.openxmlformats.org/drawingml/2006/main" noChangeAspect="1"/>
-            </wp:cNvGraphicFramePr>
-            <a:graphic xmlns:a="http://schemas.openxmlformats.org/drawingml/2006/main">
-              <a:graphicData uri="http://schemas.openxmlformats.org/drawingml/2006/picture">
-                <pic:pic xmlns:pic="http://schemas.openxmlformats.org/drawingml/2006/picture">
-                  <pic:nvPicPr>
-                    <pic:cNvPr id="0" name="Picture 3" descr="C:\Users\jin\Documents\Tencent Files\547020658\FileRecv\MobileFile\IMG_20150326_172745.jpg"/>
-                    <pic:cNvPicPr>
-                      <a:picLocks noChangeAspect="1" noChangeArrowheads="1"/>
-                    </pic:cNvPicPr>
-                  </pic:nvPicPr>
-                  <pic:blipFill>
-                    <a:blip r:embed="rId9" cstate="print">
-                      <a:extLst>
-                        <a:ext uri="{28A0092B-C50C-407E-A947-70E740481C1C}">
-                          <a14:useLocalDpi xmlns:a14="http://schemas.microsoft.com/office/drawing/2010/main" val="0"/>
-                        </a:ext>
-                      </a:extLst>
-                    </a:blip>
-                    <a:srcRect/>
-                    <a:stretch>
-                      <a:fillRect/>
-                    </a:stretch>
-                  </pic:blipFill>
-                  <pic:spPr bwMode="auto">
-                    <a:xfrm>
-                      <a:off x="0" y="0"/>
-                      <a:ext cx="5267325" cy="7029450"/>
-                    </a:xfrm>
-                    <a:prstGeom prst="rect">
-                      <a:avLst/>
-                    </a:prstGeom>
-                    <a:noFill/>
-                    <a:ln>
-                      <a:noFill/>
-                    </a:ln>
-                  </pic:spPr>
-                </pic:pic>
-              </a:graphicData>
-            </a:graphic>
-          </wp:inline>
-        </w:drawing>
       </w:r>
       <w:bookmarkStart w:id="0" w:name="_GoBack"/>
       <w:bookmarkEnd w:id="0"/>

</xml_diff>